<commit_message>
Update Valve Overlap's Impact on Performance.docx
</commit_message>
<xml_diff>
--- a/Valve Overlap's Impact on Performance.docx
+++ b/Valve Overlap's Impact on Performance.docx
@@ -22,7 +22,16 @@
         <w:t>This is a project to demonstrate how valve overlap time affects volumetric efficiency.</w:t>
       </w:r>
       <w:r>
-        <w:t xml:space="preserve"> How scavenging varies with ovelap duration with respect to crank angle.</w:t>
+        <w:t xml:space="preserve"> How scavenging varies with ove</w:t>
+      </w:r>
+      <w:r>
+        <w:t>r</w:t>
+      </w:r>
+      <w:r>
+        <w:t>lap duration with respect to crank angle.</w:t>
+      </w:r>
+      <w:r>
+        <w:t xml:space="preserve"> </w:t>
       </w:r>
     </w:p>
     <w:sectPr>

</xml_diff>